<commit_message>
fixed nav header bug
</commit_message>
<xml_diff>
--- a/resources/KevinTateResume.docx
+++ b/resources/KevinTateResume.docx
@@ -368,6 +368,7 @@
         </w:rPr>
         <w:tab/>
       </w:r>
+      <w:proofErr w:type="gramStart"/>
       <w:r>
         <w:rPr>
           <w:rFonts w:ascii="Times New Roman" w:hAnsi="Times New Roman" w:cs="Times New Roman"/>
@@ -383,7 +384,16 @@
           <w:sz w:val="20"/>
           <w:szCs w:val="20"/>
         </w:rPr>
-        <w:t>December 2017</w:t>
+        <w:t>December</w:t>
+      </w:r>
+      <w:proofErr w:type="gramEnd"/>
+      <w:r>
+        <w:rPr>
+          <w:rFonts w:ascii="Times New Roman" w:hAnsi="Times New Roman" w:cs="Times New Roman"/>
+          <w:sz w:val="20"/>
+          <w:szCs w:val="20"/>
+        </w:rPr>
+        <w:t xml:space="preserve"> 2017</w:t>
       </w:r>
       <w:r>
         <w:rPr>
@@ -414,7 +424,47 @@
           <w:szCs w:val="20"/>
           <w:shd w:val="clear" w:color="auto" w:fill="FFFFFF"/>
         </w:rPr>
-        <w:t>Scrum Master for one of the development teams working on Abercrombie &amp; Fitch and Hollister Co’s eCommerce sites</w:t>
+        <w:t xml:space="preserve">Scrum Master for one of the development teams working on Abercrombie &amp; Fitch and Hollister </w:t>
+      </w:r>
+      <w:proofErr w:type="spellStart"/>
+      <w:r>
+        <w:rPr>
+          <w:rFonts w:ascii="Times New Roman" w:eastAsia="Times New Roman" w:hAnsi="Times New Roman" w:cs="Times New Roman"/>
+          <w:sz w:val="20"/>
+          <w:szCs w:val="20"/>
+          <w:shd w:val="clear" w:color="auto" w:fill="FFFFFF"/>
+        </w:rPr>
+        <w:t>Co’s</w:t>
+      </w:r>
+      <w:proofErr w:type="spellEnd"/>
+      <w:r>
+        <w:rPr>
+          <w:rFonts w:ascii="Times New Roman" w:eastAsia="Times New Roman" w:hAnsi="Times New Roman" w:cs="Times New Roman"/>
+          <w:sz w:val="20"/>
+          <w:szCs w:val="20"/>
+          <w:shd w:val="clear" w:color="auto" w:fill="FFFFFF"/>
+        </w:rPr>
+        <w:t xml:space="preserve"> </w:t>
+      </w:r>
+      <w:proofErr w:type="spellStart"/>
+      <w:r>
+        <w:rPr>
+          <w:rFonts w:ascii="Times New Roman" w:eastAsia="Times New Roman" w:hAnsi="Times New Roman" w:cs="Times New Roman"/>
+          <w:sz w:val="20"/>
+          <w:szCs w:val="20"/>
+          <w:shd w:val="clear" w:color="auto" w:fill="FFFFFF"/>
+        </w:rPr>
+        <w:t>eCommerce</w:t>
+      </w:r>
+      <w:proofErr w:type="spellEnd"/>
+      <w:r>
+        <w:rPr>
+          <w:rFonts w:ascii="Times New Roman" w:eastAsia="Times New Roman" w:hAnsi="Times New Roman" w:cs="Times New Roman"/>
+          <w:sz w:val="20"/>
+          <w:szCs w:val="20"/>
+          <w:shd w:val="clear" w:color="auto" w:fill="FFFFFF"/>
+        </w:rPr>
+        <w:t xml:space="preserve"> sites</w:t>
       </w:r>
     </w:p>
     <w:p>
@@ -430,8 +480,6 @@
           <w:szCs w:val="20"/>
         </w:rPr>
       </w:pPr>
-      <w:bookmarkStart w:id="0" w:name="_GoBack"/>
-      <w:bookmarkEnd w:id="0"/>
       <w:r>
         <w:rPr>
           <w:rFonts w:ascii="Times New Roman" w:eastAsia="Times New Roman" w:hAnsi="Times New Roman" w:cs="Times New Roman"/>
@@ -758,6 +806,7 @@
         </w:rPr>
         <w:tab/>
       </w:r>
+      <w:proofErr w:type="gramStart"/>
       <w:r>
         <w:rPr>
           <w:rFonts w:ascii="Times New Roman" w:hAnsi="Times New Roman" w:cs="Times New Roman"/>
@@ -774,7 +823,16 @@
           <w:sz w:val="20"/>
           <w:szCs w:val="20"/>
         </w:rPr>
-        <w:t xml:space="preserve">September 2016 </w:t>
+        <w:t>September</w:t>
+      </w:r>
+      <w:proofErr w:type="gramEnd"/>
+      <w:r>
+        <w:rPr>
+          <w:rFonts w:ascii="Times New Roman" w:hAnsi="Times New Roman" w:cs="Times New Roman"/>
+          <w:sz w:val="20"/>
+          <w:szCs w:val="20"/>
+        </w:rPr>
+        <w:t xml:space="preserve"> 2016 </w:t>
       </w:r>
       <w:r>
         <w:rPr>
@@ -1140,7 +1198,25 @@
           <w:sz w:val="20"/>
           <w:szCs w:val="20"/>
         </w:rPr>
-        <w:t xml:space="preserve"> scrummaster role at A&amp;F</w:t>
+        <w:t xml:space="preserve"> </w:t>
+      </w:r>
+      <w:proofErr w:type="spellStart"/>
+      <w:r>
+        <w:rPr>
+          <w:rFonts w:ascii="Times New Roman" w:hAnsi="Times New Roman" w:cs="Times New Roman"/>
+          <w:sz w:val="20"/>
+          <w:szCs w:val="20"/>
+        </w:rPr>
+        <w:t>scrummaster</w:t>
+      </w:r>
+      <w:proofErr w:type="spellEnd"/>
+      <w:r>
+        <w:rPr>
+          <w:rFonts w:ascii="Times New Roman" w:hAnsi="Times New Roman" w:cs="Times New Roman"/>
+          <w:sz w:val="20"/>
+          <w:szCs w:val="20"/>
+        </w:rPr>
+        <w:t xml:space="preserve"> role at A&amp;F</w:t>
       </w:r>
     </w:p>
     <w:p>
@@ -1222,8 +1298,86 @@
           <w:sz w:val="20"/>
           <w:szCs w:val="20"/>
         </w:rPr>
-        <w:t>Working alongside other developers using git and gitlab version control systems</w:t>
-      </w:r>
+        <w:t xml:space="preserve">Working alongside other developers using </w:t>
+      </w:r>
+      <w:proofErr w:type="spellStart"/>
+      <w:r>
+        <w:rPr>
+          <w:rFonts w:ascii="Times New Roman" w:hAnsi="Times New Roman" w:cs="Times New Roman"/>
+          <w:sz w:val="20"/>
+          <w:szCs w:val="20"/>
+        </w:rPr>
+        <w:t>git</w:t>
+      </w:r>
+      <w:proofErr w:type="spellEnd"/>
+      <w:r>
+        <w:rPr>
+          <w:rFonts w:ascii="Times New Roman" w:hAnsi="Times New Roman" w:cs="Times New Roman"/>
+          <w:sz w:val="20"/>
+          <w:szCs w:val="20"/>
+        </w:rPr>
+        <w:t xml:space="preserve"> and </w:t>
+      </w:r>
+      <w:proofErr w:type="spellStart"/>
+      <w:r>
+        <w:rPr>
+          <w:rFonts w:ascii="Times New Roman" w:hAnsi="Times New Roman" w:cs="Times New Roman"/>
+          <w:sz w:val="20"/>
+          <w:szCs w:val="20"/>
+        </w:rPr>
+        <w:t>gitlab</w:t>
+      </w:r>
+      <w:proofErr w:type="spellEnd"/>
+      <w:r>
+        <w:rPr>
+          <w:rFonts w:ascii="Times New Roman" w:hAnsi="Times New Roman" w:cs="Times New Roman"/>
+          <w:sz w:val="20"/>
+          <w:szCs w:val="20"/>
+        </w:rPr>
+        <w:t xml:space="preserve"> version control systems</w:t>
+      </w:r>
+    </w:p>
+    <w:p>
+      <w:pPr>
+        <w:pStyle w:val="ListParagraph"/>
+        <w:numPr>
+          <w:ilvl w:val="0"/>
+          <w:numId w:val="16"/>
+        </w:numPr>
+        <w:rPr>
+          <w:rFonts w:ascii="Times New Roman" w:hAnsi="Times New Roman" w:cs="Times New Roman"/>
+          <w:sz w:val="20"/>
+          <w:szCs w:val="20"/>
+        </w:rPr>
+      </w:pPr>
+      <w:r>
+        <w:rPr>
+          <w:rFonts w:ascii="Times New Roman" w:hAnsi="Times New Roman" w:cs="Times New Roman"/>
+          <w:sz w:val="20"/>
+          <w:szCs w:val="20"/>
+        </w:rPr>
+        <w:t>Write JavaScript, SCSS, html (.</w:t>
+      </w:r>
+      <w:proofErr w:type="spellStart"/>
+      <w:r>
+        <w:rPr>
+          <w:rFonts w:ascii="Times New Roman" w:hAnsi="Times New Roman" w:cs="Times New Roman"/>
+          <w:sz w:val="20"/>
+          <w:szCs w:val="20"/>
+        </w:rPr>
+        <w:t>hbs</w:t>
+      </w:r>
+      <w:proofErr w:type="spellEnd"/>
+      <w:r>
+        <w:rPr>
+          <w:rFonts w:ascii="Times New Roman" w:hAnsi="Times New Roman" w:cs="Times New Roman"/>
+          <w:sz w:val="20"/>
+          <w:szCs w:val="20"/>
+        </w:rPr>
+        <w:t xml:space="preserve"> templates), JSON files </w:t>
+      </w:r>
+      <w:bookmarkStart w:id="0" w:name="_GoBack"/>
+      <w:bookmarkEnd w:id="0"/>
     </w:p>
     <w:p>
       <w:pPr>
@@ -1423,6 +1577,7 @@
         </w:rPr>
         <w:t xml:space="preserve"> </w:t>
       </w:r>
+      <w:proofErr w:type="spellStart"/>
       <w:r>
         <w:rPr>
           <w:rFonts w:ascii="Times New Roman" w:hAnsi="Times New Roman" w:cs="Times New Roman"/>
@@ -1431,6 +1586,7 @@
         </w:rPr>
         <w:t>git</w:t>
       </w:r>
+      <w:proofErr w:type="spellEnd"/>
       <w:r>
         <w:rPr>
           <w:rFonts w:ascii="Times New Roman" w:hAnsi="Times New Roman" w:cs="Times New Roman"/>
@@ -1463,13 +1619,23 @@
         </w:rPr>
         <w:t xml:space="preserve"> </w:t>
       </w:r>
-      <w:r>
-        <w:rPr>
-          <w:rFonts w:ascii="Times New Roman" w:hAnsi="Times New Roman" w:cs="Times New Roman"/>
-          <w:sz w:val="20"/>
-          <w:szCs w:val="20"/>
-        </w:rPr>
-        <w:t>github to store code versioning remotely</w:t>
+      <w:proofErr w:type="spellStart"/>
+      <w:r>
+        <w:rPr>
+          <w:rFonts w:ascii="Times New Roman" w:hAnsi="Times New Roman" w:cs="Times New Roman"/>
+          <w:sz w:val="20"/>
+          <w:szCs w:val="20"/>
+        </w:rPr>
+        <w:t>github</w:t>
+      </w:r>
+      <w:proofErr w:type="spellEnd"/>
+      <w:r>
+        <w:rPr>
+          <w:rFonts w:ascii="Times New Roman" w:hAnsi="Times New Roman" w:cs="Times New Roman"/>
+          <w:sz w:val="20"/>
+          <w:szCs w:val="20"/>
+        </w:rPr>
+        <w:t xml:space="preserve"> to store code versioning remotely</w:t>
       </w:r>
     </w:p>
     <w:p>
@@ -2011,6 +2177,7 @@
         </w:rPr>
         <w:tab/>
       </w:r>
+      <w:proofErr w:type="gramStart"/>
       <w:r>
         <w:rPr>
           <w:rFonts w:ascii="Times New Roman" w:hAnsi="Times New Roman" w:cs="Times New Roman"/>
@@ -2027,7 +2194,16 @@
           <w:sz w:val="20"/>
           <w:szCs w:val="20"/>
         </w:rPr>
-        <w:t>May 2015 - August 2015</w:t>
+        <w:t>May</w:t>
+      </w:r>
+      <w:proofErr w:type="gramEnd"/>
+      <w:r>
+        <w:rPr>
+          <w:rFonts w:ascii="Times New Roman" w:hAnsi="Times New Roman" w:cs="Times New Roman"/>
+          <w:sz w:val="20"/>
+          <w:szCs w:val="20"/>
+        </w:rPr>
+        <w:t xml:space="preserve"> 2015 - August 2015</w:t>
       </w:r>
     </w:p>
     <w:p>
@@ -2049,8 +2225,18 @@
           <w:sz w:val="20"/>
           <w:szCs w:val="20"/>
         </w:rPr>
-        <w:t>Worked in Human Resources Information Technology using PeopleSoft and PeopleTools</w:t>
-      </w:r>
+        <w:t xml:space="preserve">Worked in Human Resources Information Technology using PeopleSoft and </w:t>
+      </w:r>
+      <w:proofErr w:type="spellStart"/>
+      <w:r>
+        <w:rPr>
+          <w:rFonts w:ascii="Times New Roman" w:hAnsi="Times New Roman" w:cs="Times New Roman"/>
+          <w:sz w:val="20"/>
+          <w:szCs w:val="20"/>
+        </w:rPr>
+        <w:t>PeopleTools</w:t>
+      </w:r>
+      <w:proofErr w:type="spellEnd"/>
     </w:p>
     <w:p>
       <w:pPr>
@@ -2108,14 +2294,26 @@
           <w:szCs w:val="20"/>
         </w:rPr>
       </w:pPr>
-      <w:r>
-        <w:rPr>
-          <w:rFonts w:ascii="Times New Roman" w:hAnsi="Times New Roman" w:cs="Times New Roman"/>
-          <w:b/>
-          <w:sz w:val="20"/>
-          <w:szCs w:val="20"/>
-        </w:rPr>
-        <w:t>GameLab United Kingdom</w:t>
+      <w:proofErr w:type="spellStart"/>
+      <w:r>
+        <w:rPr>
+          <w:rFonts w:ascii="Times New Roman" w:hAnsi="Times New Roman" w:cs="Times New Roman"/>
+          <w:b/>
+          <w:sz w:val="20"/>
+          <w:szCs w:val="20"/>
+        </w:rPr>
+        <w:lastRenderedPageBreak/>
+        <w:t>GameLab</w:t>
+      </w:r>
+      <w:proofErr w:type="spellEnd"/>
+      <w:r>
+        <w:rPr>
+          <w:rFonts w:ascii="Times New Roman" w:hAnsi="Times New Roman" w:cs="Times New Roman"/>
+          <w:b/>
+          <w:sz w:val="20"/>
+          <w:szCs w:val="20"/>
+        </w:rPr>
+        <w:t xml:space="preserve"> United Kingdom</w:t>
       </w:r>
       <w:r>
         <w:rPr>
@@ -2205,7 +2403,6 @@
           <w:sz w:val="20"/>
           <w:szCs w:val="20"/>
         </w:rPr>
-        <w:lastRenderedPageBreak/>
         <w:t>Programming Intern</w:t>
       </w:r>
       <w:r>
@@ -4573,6 +4770,18 @@
   </w:num>
   <w:num w:numId="16">
     <w:abstractNumId w:val="2"/>
+  </w:num>
+  <w:num w:numId="17">
+    <w:abstractNumId w:val="2"/>
+    <w:lvlOverride w:ilvl="0"/>
+    <w:lvlOverride w:ilvl="1"/>
+    <w:lvlOverride w:ilvl="2"/>
+    <w:lvlOverride w:ilvl="3"/>
+    <w:lvlOverride w:ilvl="4"/>
+    <w:lvlOverride w:ilvl="5"/>
+    <w:lvlOverride w:ilvl="6"/>
+    <w:lvlOverride w:ilvl="7"/>
+    <w:lvlOverride w:ilvl="8"/>
   </w:num>
 </w:numbering>
 </file>

</xml_diff>